<commit_message>
add the new code
</commit_message>
<xml_diff>
--- a/有人WIFI模块配置.docx
+++ b/有人WIFI模块配置.docx
@@ -238,13 +238,41 @@
         <w:rPr>
           <w:rFonts w:hint="eastAsia"/>
         </w:rPr>
-        <w:t>IP改为你电脑的IP</w:t>
-      </w:r>
-      <w:r>
-        <w:rPr>
-          <w:rFonts w:hint="eastAsia"/>
-        </w:rPr>
-        <w:t>，置如下图：（得点确定）</w:t>
+        <w:t>IP改为</w:t>
+      </w:r>
+      <w:proofErr w:type="gramStart"/>
+      <w:r>
+        <w:rPr>
+          <w:rFonts w:hint="eastAsia"/>
+        </w:rPr>
+        <w:t>你电脑</w:t>
+      </w:r>
+      <w:proofErr w:type="gramEnd"/>
+      <w:r>
+        <w:rPr>
+          <w:rFonts w:hint="eastAsia"/>
+        </w:rPr>
+        <w:t>的IP</w:t>
+      </w:r>
+      <w:r>
+        <w:rPr>
+          <w:rFonts w:hint="eastAsia"/>
+        </w:rPr>
+        <w:t>，</w:t>
+      </w:r>
+      <w:proofErr w:type="gramStart"/>
+      <w:r>
+        <w:rPr>
+          <w:rFonts w:hint="eastAsia"/>
+        </w:rPr>
+        <w:t>置如下</w:t>
+      </w:r>
+      <w:proofErr w:type="gramEnd"/>
+      <w:r>
+        <w:rPr>
+          <w:rFonts w:hint="eastAsia"/>
+        </w:rPr>
+        <w:t>图：（得点确定）</w:t>
       </w:r>
     </w:p>
     <w:p>
@@ -512,7 +540,6 @@
           <w:szCs w:val="24"/>
         </w:rPr>
       </w:pPr>
-      <w:bookmarkStart w:id="0" w:name="_GoBack"/>
       <w:r>
         <w:rPr>
           <w:noProof/>
@@ -566,15 +593,105 @@
           </wp:inline>
         </w:drawing>
       </w:r>
-      <w:bookmarkEnd w:id="0"/>
+    </w:p>
+    <w:p/>
+    <w:p/>
+    <w:p/>
+    <w:p/>
+    <w:p/>
+    <w:p/>
+    <w:p/>
+    <w:p/>
+    <w:p>
+      <w:r>
+        <w:rPr>
+          <w:rFonts w:hint="eastAsia"/>
+        </w:rPr>
+        <w:t>七、有人模块硬件恢复出厂值方法</w:t>
+      </w:r>
     </w:p>
     <w:p>
-      <w:pPr>
-        <w:rPr>
-          <w:rFonts w:hint="eastAsia"/>
-        </w:rPr>
-      </w:pPr>
+      <w:r>
+        <w:tab/>
+      </w:r>
+      <w:r>
+        <w:rPr>
+          <w:rFonts w:hint="eastAsia"/>
+        </w:rPr>
+        <w:t>模块在工作过程中人工用短接线将有人模块第18管脚接GND 3秒以上然后松开，模块将恢复出厂设置。也可以按照图片所示方法，用镊子将板子上的接地过孔和电阻R4</w:t>
+      </w:r>
+      <w:r>
+        <w:rPr>
+          <w:rFonts w:hint="eastAsia"/>
+        </w:rPr>
+        <w:t>左</w:t>
+      </w:r>
+      <w:bookmarkStart w:id="0" w:name="_GoBack"/>
+      <w:bookmarkEnd w:id="0"/>
+      <w:r>
+        <w:rPr>
+          <w:rFonts w:hint="eastAsia"/>
+        </w:rPr>
+        <w:t>边焊接点相连（相当于模块18脚接地），3秒后放开模块将恢复出厂值。</w:t>
+      </w:r>
     </w:p>
+    <w:p/>
+    <w:p>
+      <w:r>
+        <w:rPr>
+          <w:noProof/>
+        </w:rPr>
+        <w:drawing>
+          <wp:inline distT="0" distB="0" distL="0" distR="0">
+            <wp:extent cx="9391650" cy="7047258"/>
+            <wp:effectExtent l="0" t="0" r="0" b="1270"/>
+            <wp:docPr id="2" name="图片 2" descr="C:\Users\ll\Documents\Tencent Files\398677675\Image\C2C\6E12913B542477C1F9CD278E1D28D148.png"/>
+            <wp:cNvGraphicFramePr>
+              <a:graphicFrameLocks xmlns:a="http://schemas.openxmlformats.org/drawingml/2006/main" noChangeAspect="1"/>
+            </wp:cNvGraphicFramePr>
+            <a:graphic xmlns:a="http://schemas.openxmlformats.org/drawingml/2006/main">
+              <a:graphicData uri="http://schemas.openxmlformats.org/drawingml/2006/picture">
+                <pic:pic xmlns:pic="http://schemas.openxmlformats.org/drawingml/2006/picture">
+                  <pic:nvPicPr>
+                    <pic:cNvPr id="0" name="Picture 6" descr="C:\Users\ll\Documents\Tencent Files\398677675\Image\C2C\6E12913B542477C1F9CD278E1D28D148.png"/>
+                    <pic:cNvPicPr>
+                      <a:picLocks noChangeAspect="1" noChangeArrowheads="1"/>
+                    </pic:cNvPicPr>
+                  </pic:nvPicPr>
+                  <pic:blipFill>
+                    <a:blip r:embed="rId10">
+                      <a:extLst>
+                        <a:ext uri="{28A0092B-C50C-407E-A947-70E740481C1C}">
+                          <a14:useLocalDpi xmlns:a14="http://schemas.microsoft.com/office/drawing/2010/main" val="0"/>
+                        </a:ext>
+                      </a:extLst>
+                    </a:blip>
+                    <a:srcRect/>
+                    <a:stretch>
+                      <a:fillRect/>
+                    </a:stretch>
+                  </pic:blipFill>
+                  <pic:spPr bwMode="auto">
+                    <a:xfrm>
+                      <a:off x="0" y="0"/>
+                      <a:ext cx="9393614" cy="7048732"/>
+                    </a:xfrm>
+                    <a:prstGeom prst="rect">
+                      <a:avLst/>
+                    </a:prstGeom>
+                    <a:noFill/>
+                    <a:ln>
+                      <a:noFill/>
+                    </a:ln>
+                  </pic:spPr>
+                </pic:pic>
+              </a:graphicData>
+            </a:graphic>
+          </wp:inline>
+        </w:drawing>
+      </w:r>
+    </w:p>
+    <w:p/>
     <w:sectPr>
       <w:pgSz w:w="11906" w:h="16838"/>
       <w:pgMar w:top="1440" w:right="1800" w:bottom="1440" w:left="1800" w:header="851" w:footer="992" w:gutter="0"/>

</xml_diff>